<commit_message>
ctvrty priklad jen vojtova verze
</commit_message>
<xml_diff>
--- a/SADA 1.docx
+++ b/SADA 1.docx
@@ -788,7 +788,7 @@
     </w:p>
     <w:p>
       <w:pPr>
-        <w:ind w:left="720" w:first-line="-720"/>
+        <w:ind w:left="720"/>
       </w:pPr>
       <w:r>
         <w:rPr>
@@ -843,216 +843,8 @@
       </w:r>
     </w:p>
     <w:p>
-      <w:pPr/>
-      <w:r>
-        <w:rPr>
-          <w:rFonts w:ascii="Times" w:hAnsi="Times" w:cs="Times"/>
-          <w:sz w:val="24"/>
-          <w:sz-cs w:val="24"/>
-          <w:color w:val="D90B00"/>
-        </w:rPr>
-        <w:t xml:space="preserve">Tvrzení </w:t>
-      </w:r>
-      <w:r>
-        <w:rPr>
-          <w:rFonts w:ascii="Times" w:hAnsi="Times" w:cs="Times"/>
-          <w:sz w:val="24"/>
-          <w:sz-cs w:val="24"/>
-          <w:b/>
-          <w:color w:val="D90B00"/>
-        </w:rPr>
-        <w:t xml:space="preserve">není </w:t>
-      </w:r>
-      <w:r>
-        <w:rPr>
-          <w:rFonts w:ascii="Times" w:hAnsi="Times" w:cs="Times"/>
-          <w:sz w:val="24"/>
-          <w:sz-cs w:val="24"/>
-          <w:color w:val="D90B00"/>
-        </w:rPr>
-        <w:t xml:space="preserve">korektní. Operaci insert přiřadím 2 kredity a operaci Min-All dám počet kreditů roven počtu minimálního prvku v poli, tedy count(min), maximálně tedy |S|.</w:t>
-      </w:r>
-    </w:p>
-    <w:p>
-      <w:pPr/>
-      <w:r>
-        <w:rPr>
-          <w:rFonts w:ascii="Times" w:hAnsi="Times" w:cs="Times"/>
-          <w:sz w:val="24"/>
-          <w:sz-cs w:val="24"/>
-          <w:color w:val="D90B00"/>
-        </w:rPr>
-        <w:t xml:space="preserve"/>
-      </w:r>
-    </w:p>
-    <w:p>
-      <w:pPr/>
-      <w:r>
-        <w:rPr>
-          <w:rFonts w:ascii="Times" w:hAnsi="Times" w:cs="Times"/>
-          <w:sz w:val="24"/>
-          <w:sz-cs w:val="24"/>
-          <w:color w:val="D90B00"/>
-        </w:rPr>
-        <w:t xml:space="preserve">Insert má dva kredity, protože 1 spotřebuje a 1 vloží na účet pro případnou následující operaci mazání, která při průchodu přes prvek 1 kredit spotřebovává. Min-All při každém průchodu přes minimální prvek 1 kredit spotřebuje, ale prvek nesmaže, proto mu musí nastavit kredit zpátky. </w:t>
-      </w:r>
-      <w:r>
-        <w:rPr>
-          <w:rFonts w:ascii="Times" w:hAnsi="Times" w:cs="Times"/>
-          <w:sz w:val="24"/>
-          <w:sz-cs w:val="24"/>
-          <w:color w:val="C97100"/>
-        </w:rPr>
-        <w:t xml:space="preserve">(tohle tady vubec nemusi byt ;-) )</w:t>
-      </w:r>
-      <w:r>
-        <w:rPr>
-          <w:rFonts w:ascii="Times" w:hAnsi="Times" w:cs="Times"/>
-          <w:sz w:val="24"/>
-          <w:sz-cs w:val="24"/>
-          <w:color w:val="D90B00"/>
-        </w:rPr>
-        <w:t xml:space="preserve"/>
-      </w:r>
-    </w:p>
-    <w:p>
-      <w:pPr/>
-      <w:r>
-        <w:rPr>
-          <w:rFonts w:ascii="Times" w:hAnsi="Times" w:cs="Times"/>
-          <w:sz w:val="24"/>
-          <w:sz-cs w:val="24"/>
-          <w:color w:val="D90B00"/>
-        </w:rPr>
-        <w:t xml:space="preserve"/>
-      </w:r>
-    </w:p>
-    <w:p>
-      <w:pPr/>
-      <w:r>
-        <w:rPr>
-          <w:rFonts w:ascii="Times" w:hAnsi="Times" w:cs="Times"/>
-          <w:sz w:val="24"/>
-          <w:sz-cs w:val="24"/>
-          <w:color w:val="558E28"/>
-        </w:rPr>
-        <w:t xml:space="preserve">Pokud uvažujeme takový případ, kdy bude pole tvořeno ze stejných čísel, pak Min-All nesmaže nikdy žádné číslo, protože jsou všechna minimální. Z toho vyplývá, že složitost Min-All v takovém případě bude na</w:t>
-      </w:r>
-      <w:r>
-        <w:rPr>
-          <w:rFonts w:ascii="Times" w:hAnsi="Times" w:cs="Times"/>
-          <w:sz w:val="24"/>
-          <w:sz-cs w:val="24"/>
-          <w:color w:val="D90B00"/>
-        </w:rPr>
-        <w:t xml:space="preserve"> n operacích O(n</w:t>
-      </w:r>
-      <w:r>
-        <w:rPr>
-          <w:rFonts w:ascii="Times" w:hAnsi="Times" w:cs="Times"/>
-          <w:sz w:val="24"/>
-          <w:sz-cs w:val="24"/>
-          <w:vertAlign w:val="superscript"/>
-          <w:color w:val="D90B00"/>
-        </w:rPr>
-        <w:t xml:space="preserve">2</w:t>
-      </w:r>
-      <w:r>
-        <w:rPr>
-          <w:rFonts w:ascii="Times" w:hAnsi="Times" w:cs="Times"/>
-          <w:sz w:val="24"/>
-          <w:sz-cs w:val="24"/>
-          <w:color w:val="D90B00"/>
-        </w:rPr>
-        <w:t xml:space="preserve">)</w:t>
-      </w:r>
-      <w:r>
-        <w:rPr>
-          <w:rFonts w:ascii="Times" w:hAnsi="Times" w:cs="Times"/>
-          <w:sz w:val="24"/>
-          <w:sz-cs w:val="24"/>
-          <w:color w:val="558E28"/>
-        </w:rPr>
-        <w:t xml:space="preserve"> </w:t>
-      </w:r>
-      <w:r>
-        <w:rPr>
-          <w:rFonts w:ascii="Times" w:hAnsi="Times" w:cs="Times"/>
-          <w:sz w:val="24"/>
-          <w:sz-cs w:val="24"/>
-          <w:color w:val="C97100"/>
-        </w:rPr>
-        <w:t xml:space="preserve">( ty nevis jak velky je seznam, protoze jsi na zacatku nerekl kolik tam je cisel, takze muzes tvrdit akorat ze slozitost je O(n*|S|, kde |S| je velikost seznamu), ta uvaha je dobra, ale technicky neni dobre napsana.).</w:t>
-      </w:r>
-      <w:r>
-        <w:rPr>
-          <w:rFonts w:ascii="Times" w:hAnsi="Times" w:cs="Times"/>
-          <w:sz w:val="24"/>
-          <w:sz-cs w:val="24"/>
-          <w:color w:val="558E28"/>
-        </w:rPr>
-        <w:t xml:space="preserve"> </w:t>
-      </w:r>
-      <w:r>
-        <w:rPr>
-          <w:rFonts w:ascii="Times" w:hAnsi="Times" w:cs="Times"/>
-          <w:sz w:val="24"/>
-          <w:sz-cs w:val="24"/>
-          <w:color w:val="D90B00"/>
-        </w:rPr>
-        <w:t xml:space="preserve">A Celková složitost varianty Insert+MinAll bude O(n</w:t>
-      </w:r>
-      <w:r>
-        <w:rPr>
-          <w:rFonts w:ascii="Times" w:hAnsi="Times" w:cs="Times"/>
-          <w:sz w:val="24"/>
-          <w:sz-cs w:val="24"/>
-          <w:vertAlign w:val="superscript"/>
-          <w:color w:val="D90B00"/>
-        </w:rPr>
-        <w:t xml:space="preserve">2</w:t>
-      </w:r>
-      <w:r>
-        <w:rPr>
-          <w:rFonts w:ascii="Times" w:hAnsi="Times" w:cs="Times"/>
-          <w:sz w:val="24"/>
-          <w:sz-cs w:val="24"/>
-          <w:color w:val="D90B00"/>
-        </w:rPr>
-        <w:t xml:space="preserve">+2n), což je spor.</w:t>
-      </w:r>
-      <w:r>
-        <w:rPr>
-          <w:rFonts w:ascii="Times" w:hAnsi="Times" w:cs="Times"/>
-          <w:sz w:val="24"/>
-          <w:sz-cs w:val="24"/>
-          <w:color w:val="558E28"/>
-        </w:rPr>
-        <w:t xml:space="preserve"> </w:t>
-      </w:r>
-      <w:r>
-        <w:rPr>
-          <w:rFonts w:ascii="Times" w:hAnsi="Times" w:cs="Times"/>
-          <w:sz w:val="24"/>
-          <w:sz-cs w:val="24"/>
-        </w:rPr>
-        <w:t xml:space="preserve"/>
-      </w:r>
-    </w:p>
-    <w:p>
-      <w:pPr/>
-      <w:r>
-        <w:rPr>
-          <w:rFonts w:ascii="Times" w:hAnsi="Times" w:cs="Times"/>
-          <w:sz w:val="24"/>
-          <w:sz-cs w:val="24"/>
-        </w:rPr>
-        <w:t xml:space="preserve"/>
-      </w:r>
-    </w:p>
-    <w:p>
-      <w:pPr>
-        <w:ind w:left="720" w:first-line="-720"/>
+      <w:pPr>
+        <w:ind w:left="720"/>
       </w:pPr>
       <w:r>
         <w:rPr>
@@ -1136,74 +928,12 @@
           <w:sz w:val="24"/>
           <w:sz-cs w:val="24"/>
         </w:rPr>
-        <w:t xml:space="preserve">Tvrzení</w:t>
-      </w:r>
-      <w:r>
-        <w:rPr>
-          <w:rFonts w:ascii="Times" w:hAnsi="Times" w:cs="Times"/>
-          <w:sz w:val="24"/>
-          <w:sz-cs w:val="24"/>
-          <w:b/>
-        </w:rPr>
-        <w:t xml:space="preserve"> je</w:t>
-      </w:r>
-      <w:r>
-        <w:rPr>
-          <w:rFonts w:ascii="Times" w:hAnsi="Times" w:cs="Times"/>
-          <w:sz w:val="24"/>
-          <w:sz-cs w:val="24"/>
-        </w:rPr>
-        <w:t xml:space="preserve"> korektní. Operaci insert přiřadím 2 kredity a operaci Min-All dám počet kreditů roven počtu minimálního prvku v poli, </w:t>
-      </w:r>
-      <w:r>
-        <w:rPr>
-          <w:rFonts w:ascii="Times" w:hAnsi="Times" w:cs="Times"/>
-          <w:sz w:val="24"/>
-          <w:sz-cs w:val="24"/>
-          <w:color w:val="D90B00"/>
-        </w:rPr>
-        <w:t xml:space="preserve">tedy count(min), maximálně tedy 1</w:t>
-      </w:r>
-      <w:r>
-        <w:rPr>
-          <w:rFonts w:ascii="Times" w:hAnsi="Times" w:cs="Times"/>
-          <w:sz w:val="24"/>
-          <w:sz-cs w:val="24"/>
-        </w:rPr>
-        <w:t xml:space="preserve"> </w:t>
-      </w:r>
-      <w:r>
-        <w:rPr>
-          <w:rFonts w:ascii="Times" w:hAnsi="Times" w:cs="Times"/>
-          <w:sz w:val="24"/>
-          <w:sz-cs w:val="24"/>
-          <w:color w:val="C97100"/>
-        </w:rPr>
-        <w:t xml:space="preserve">(to není pravda, předtím než volám count min tam může být víc než jeden minimální prvek, takže by podle tvé definice mohl mít Min-All až n kreditů, což je ve sporu s tím co chceš ukázat, a to je to že jde omezit konstantou, ale n není konstanta)</w:t>
-      </w:r>
-      <w:r>
-        <w:rPr>
-          <w:rFonts w:ascii="Times" w:hAnsi="Times" w:cs="Times"/>
-          <w:sz w:val="24"/>
-          <w:sz-cs w:val="24"/>
-        </w:rPr>
-        <w:t xml:space="preserve">. Princip je obdobný jako v případě 1). Tedy časová složitost je maximálně rovna součtu kreditů, což je 2n za operaci Insert a n za operaci Min-All. 2n+n=3n což spadá do časové složitosti O(n).</w:t>
-      </w:r>
-    </w:p>
-    <w:p>
-      <w:pPr/>
-      <w:r>
-        <w:rPr>
-          <w:rFonts w:ascii="Times" w:hAnsi="Times" w:cs="Times"/>
-          <w:sz w:val="24"/>
-          <w:sz-cs w:val="24"/>
-        </w:rPr>
-        <w:t xml:space="preserve"/>
-      </w:r>
-    </w:p>
-    <w:p>
-      <w:pPr>
-        <w:ind w:left="720" w:first-line="-720"/>
+        <w:t xml:space="preserve"/>
+      </w:r>
+    </w:p>
+    <w:p>
+      <w:pPr>
+        <w:ind w:left="720"/>
       </w:pPr>
       <w:r>
         <w:rPr>
@@ -1241,177 +971,8 @@
       </w:r>
     </w:p>
     <w:p>
-      <w:pPr/>
-      <w:r>
-        <w:rPr>
-          <w:rFonts w:ascii="Times" w:hAnsi="Times" w:cs="Times"/>
-          <w:sz w:val="24"/>
-          <w:sz-cs w:val="24"/>
-        </w:rPr>
-        <w:t xml:space="preserve">Tvrzení </w:t>
-      </w:r>
-      <w:r>
-        <w:rPr>
-          <w:rFonts w:ascii="Times" w:hAnsi="Times" w:cs="Times"/>
-          <w:sz w:val="24"/>
-          <w:sz-cs w:val="24"/>
-          <w:b/>
-        </w:rPr>
-        <w:t xml:space="preserve">není </w:t>
-      </w:r>
-      <w:r>
-        <w:rPr>
-          <w:rFonts w:ascii="Times" w:hAnsi="Times" w:cs="Times"/>
-          <w:sz w:val="24"/>
-          <w:sz-cs w:val="24"/>
-        </w:rPr>
-        <w:t xml:space="preserve">korektní. Operaci insert přiřadím 2 kredity a operaci Delete dám počet kreditů roven počtu prvku </w:t>
-      </w:r>
-      <w:r>
-        <w:rPr>
-          <w:rFonts w:ascii="Times" w:hAnsi="Times" w:cs="Times"/>
-          <w:sz w:val="24"/>
-          <w:sz-cs w:val="24"/>
-          <w:i/>
-        </w:rPr>
-        <w:t xml:space="preserve">i</w:t>
-      </w:r>
-      <w:r>
-        <w:rPr>
-          <w:rFonts w:ascii="Times" w:hAnsi="Times" w:cs="Times"/>
-          <w:sz w:val="24"/>
-          <w:sz-cs w:val="24"/>
-        </w:rPr>
-        <w:t xml:space="preserve"> v poli, tedy count(i), maximálně tedy |S|. Princip je obdobný jako v případě 1).</w:t>
-      </w:r>
-    </w:p>
-    <w:p>
-      <w:pPr/>
-      <w:r>
-        <w:rPr>
-          <w:rFonts w:ascii="Times" w:hAnsi="Times" w:cs="Times"/>
-          <w:sz w:val="24"/>
-          <w:sz-cs w:val="24"/>
-        </w:rPr>
-        <w:t xml:space="preserve">Pokud uvažujeme takový případ, kdy bude pole tvořeno ze stejných čísel </w:t>
-      </w:r>
-      <w:r>
-        <w:rPr>
-          <w:rFonts w:ascii="Times" w:hAnsi="Times" w:cs="Times"/>
-          <w:sz w:val="24"/>
-          <w:sz-cs w:val="24"/>
-          <w:i/>
-        </w:rPr>
-        <w:t xml:space="preserve">x</w:t>
-      </w:r>
-      <w:r>
-        <w:rPr>
-          <w:rFonts w:ascii="Times" w:hAnsi="Times" w:cs="Times"/>
-          <w:sz w:val="24"/>
-          <w:sz-cs w:val="24"/>
-        </w:rPr>
-        <w:t xml:space="preserve"> a zároveň budeme operaci Delete volat s parametrem </w:t>
-      </w:r>
-      <w:r>
-        <w:rPr>
-          <w:rFonts w:ascii="Times" w:hAnsi="Times" w:cs="Times"/>
-          <w:sz w:val="24"/>
-          <w:sz-cs w:val="24"/>
-          <w:i/>
-        </w:rPr>
-        <w:t xml:space="preserve">y != x</w:t>
-      </w:r>
-      <w:r>
-        <w:rPr>
-          <w:rFonts w:ascii="Times" w:hAnsi="Times" w:cs="Times"/>
-          <w:sz w:val="24"/>
-          <w:sz-cs w:val="24"/>
-        </w:rPr>
-        <w:t xml:space="preserve">, </w:t>
-      </w:r>
-      <w:r>
-        <w:rPr>
-          <w:rFonts w:ascii="Times" w:hAnsi="Times" w:cs="Times"/>
-          <w:sz w:val="24"/>
-          <w:sz-cs w:val="24"/>
-          <w:color w:val="D90B00"/>
-        </w:rPr>
-        <w:t xml:space="preserve">pak se nesmaže nikdy žádné číslo</w:t>
-      </w:r>
-      <w:r>
-        <w:rPr>
-          <w:rFonts w:ascii="Times" w:hAnsi="Times" w:cs="Times"/>
-          <w:sz w:val="24"/>
-          <w:sz-cs w:val="24"/>
-        </w:rPr>
-        <w:t xml:space="preserve"> </w:t>
-      </w:r>
-      <w:r>
-        <w:rPr>
-          <w:rFonts w:ascii="Times" w:hAnsi="Times" w:cs="Times"/>
-          <w:sz w:val="24"/>
-          <w:sz-cs w:val="24"/>
-          <w:color w:val="C97100"/>
-        </w:rPr>
-        <w:t xml:space="preserve">( je to přesně naopak, smažou se všechna čísla )</w:t>
-      </w:r>
-      <w:r>
-        <w:rPr>
-          <w:rFonts w:ascii="Times" w:hAnsi="Times" w:cs="Times"/>
-          <w:sz w:val="24"/>
-          <w:sz-cs w:val="24"/>
-        </w:rPr>
-        <w:t xml:space="preserve">. Z toho vyplývá, že složitost Delete v takovém případě bude na n operacích O(n</w:t>
-      </w:r>
-      <w:r>
-        <w:rPr>
-          <w:rFonts w:ascii="Times" w:hAnsi="Times" w:cs="Times"/>
-          <w:sz w:val="24"/>
-          <w:sz-cs w:val="24"/>
-          <w:vertAlign w:val="superscript"/>
-        </w:rPr>
-        <w:t xml:space="preserve">2</w:t>
-      </w:r>
-      <w:r>
-        <w:rPr>
-          <w:rFonts w:ascii="Times" w:hAnsi="Times" w:cs="Times"/>
-          <w:sz w:val="24"/>
-          <w:sz-cs w:val="24"/>
-        </w:rPr>
-        <w:t xml:space="preserve">). A Celková složitost varianty Insert+Delete bude O(n</w:t>
-      </w:r>
-      <w:r>
-        <w:rPr>
-          <w:rFonts w:ascii="Times" w:hAnsi="Times" w:cs="Times"/>
-          <w:sz w:val="24"/>
-          <w:sz-cs w:val="24"/>
-          <w:vertAlign w:val="superscript"/>
-        </w:rPr>
-        <w:t xml:space="preserve">2</w:t>
-      </w:r>
-      <w:r>
-        <w:rPr>
-          <w:rFonts w:ascii="Times" w:hAnsi="Times" w:cs="Times"/>
-          <w:sz w:val="24"/>
-          <w:sz-cs w:val="24"/>
-        </w:rPr>
-        <w:t xml:space="preserve">+2n), což je spor.</w:t>
-      </w:r>
-    </w:p>
-    <w:p>
-      <w:pPr/>
-      <w:r>
-        <w:rPr>
-          <w:rFonts w:ascii="Times" w:hAnsi="Times" w:cs="Times"/>
-          <w:sz w:val="24"/>
-          <w:sz-cs w:val="24"/>
-        </w:rPr>
-        <w:t xml:space="preserve"/>
-      </w:r>
-    </w:p>
-    <w:p>
-      <w:pPr>
-        <w:ind w:left="720" w:first-line="-720"/>
+      <w:pPr>
+        <w:ind w:left="720"/>
       </w:pPr>
       <w:r>
         <w:rPr>
@@ -1490,80 +1051,7 @@
           <w:sz w:val="24"/>
           <w:sz-cs w:val="24"/>
         </w:rPr>
-        <w:t xml:space="preserve">Tvrzení </w:t>
-      </w:r>
-      <w:r>
-        <w:rPr>
-          <w:rFonts w:ascii="Times" w:hAnsi="Times" w:cs="Times"/>
-          <w:sz w:val="24"/>
-          <w:sz-cs w:val="24"/>
-          <w:b/>
-        </w:rPr>
-        <w:t xml:space="preserve">je </w:t>
-      </w:r>
-      <w:r>
-        <w:rPr>
-          <w:rFonts w:ascii="Times" w:hAnsi="Times" w:cs="Times"/>
-          <w:sz w:val="24"/>
-          <w:sz-cs w:val="24"/>
-        </w:rPr>
-        <w:t xml:space="preserve">korektní. Operaci insert přiřadím 3 kredity a operaci Delete žádný. Tím, že se Delete volá pokaždé s jiným parametrem, máme jistotu, že maximálně může proběhnout dvakrát po sobě, aby došlo k nějakému mazání prvků </w:t>
-      </w:r>
-      <w:r>
-        <w:rPr>
-          <w:rFonts w:ascii="Times" w:hAnsi="Times" w:cs="Times"/>
-          <w:sz w:val="24"/>
-          <w:sz-cs w:val="24"/>
-          <w:color w:val="C97100"/>
-        </w:rPr>
-        <w:t xml:space="preserve">( tuhle větu moc nechápu.. ale předpokládám že tím asi myslís že nejpozdeji při druhém volání DELETE už se musí nějaký prvek smazat..? )</w:t>
-      </w:r>
-      <w:r>
-        <w:rPr>
-          <w:rFonts w:ascii="Times" w:hAnsi="Times" w:cs="Times"/>
-          <w:sz w:val="24"/>
-          <w:sz-cs w:val="24"/>
-        </w:rPr>
-        <w:t xml:space="preserve">. Při dalším (třetím po sobě jdoucím) volání operace Delete už v poli nebou žádné prvky a tím se nespotřebují žádné kredity. 3 kredity v operaci Insert přesně pokrývají tuto situaci (1 kredit při vložení a dva kredity pro dvě po sobě jdoucí operace Delete). Další Insert opět vloží kredity na zásobník. Součtem kreditů (3n) tedy dostáváme složitost O(n). - </w:t>
-      </w:r>
-      <w:r>
-        <w:rPr>
-          <w:rFonts w:ascii="Times" w:hAnsi="Times" w:cs="Times"/>
-          <w:sz w:val="24"/>
-          <w:sz-cs w:val="24"/>
-          <w:color w:val="C97100"/>
-        </w:rPr>
-        <w:t xml:space="preserve">jakože tohle bych řekl že máš dobře, ale možná bych to trochu přepsal.. nějak jednoznačněji, docela se v tom ztrácím, myslím tím ten příklad jako celek.</w:t>
-      </w:r>
-      <w:r>
-        <w:rPr>
-          <w:rFonts w:ascii="Times" w:hAnsi="Times" w:cs="Times"/>
-          <w:sz w:val="24"/>
-          <w:sz-cs w:val="24"/>
-        </w:rPr>
-        <w:t xml:space="preserve"/>
-      </w:r>
-    </w:p>
-    <w:p>
-      <w:pPr/>
-      <w:r>
-        <w:rPr>
-          <w:rFonts w:ascii="Times" w:hAnsi="Times" w:cs="Times"/>
-          <w:sz w:val="24"/>
-          <w:sz-cs w:val="24"/>
-        </w:rPr>
-        <w:t xml:space="preserve"/>
-      </w:r>
-    </w:p>
-    <w:p>
-      <w:pPr/>
-      <w:r>
-        <w:rPr>
-          <w:rFonts w:ascii="Times" w:hAnsi="Times" w:cs="Times"/>
-          <w:sz w:val="24"/>
-          <w:sz-cs w:val="24"/>
-        </w:rPr>
-        <w:t xml:space="preserve"/>
+        <w:t xml:space="preserve">(misto na obrazek)</w:t>
       </w:r>
     </w:p>
     <w:sectPr>

</xml_diff>